<commit_message>
Update 9/16/2023 11:42AM EST
Update as of 11:42AM EST on 9/16/2023.
</commit_message>
<xml_diff>
--- a/&LEGAL SECURITY SOFTWARE SYSTEMS/20230916 - Global United Defense, Inc. - Legal Security Software Systems - v1.0.1.2.docx
+++ b/&LEGAL SECURITY SOFTWARE SYSTEMS/20230916 - Global United Defense, Inc. - Legal Security Software Systems - v1.0.1.2.docx
@@ -194,7 +194,7 @@
           <w:sz w:val="28"/>
           <w:szCs w:val="28"/>
         </w:rPr>
-        <w:t>9/16/2023 11:39:25 AM</w:t>
+        <w:t>9/16/2023 11:42:18 AM</w:t>
       </w:r>
       <w:r>
         <w:rPr>
@@ -2291,24 +2291,18 @@
         <w:rPr>
           <w:u w:val="single"/>
         </w:rPr>
-        <w:t>GLOBAL</w:t>
+        <w:t>GLOBAL SECURITY DAMAGE PREVENTION SECURITY</w:t>
       </w:r>
       <w:r>
         <w:rPr>
           <w:u w:val="single"/>
         </w:rPr>
-        <w:t xml:space="preserve"> SECURITY DAMAGE PREVENTION SECURITY</w:t>
+        <w:t xml:space="preserve"> SYSTE</w:t>
       </w:r>
       <w:r>
         <w:rPr>
           <w:u w:val="single"/>
         </w:rPr>
-        <w:t xml:space="preserve"> SYSTE</w:t>
-      </w:r>
-      <w:r>
-        <w:rPr>
-          <w:u w:val="single"/>
-        </w:rPr>
         <w:t>MS</w:t>
       </w:r>
       <w:r>
@@ -2376,15 +2370,7 @@
           <w:bCs/>
           <w:color w:val="FF0000"/>
         </w:rPr>
-        <w:t>GLOBAL</w:t>
-      </w:r>
-      <w:r>
-        <w:rPr>
-          <w:b/>
-          <w:bCs/>
-          <w:color w:val="FF0000"/>
-        </w:rPr>
-        <w:t xml:space="preserve"> SECURITY DAMAGES</w:t>
+        <w:t>GLOBAL SECURITY DAMAGES</w:t>
       </w:r>
       <w:r>
         <w:rPr>
@@ -3004,7 +2990,6 @@
         </w:rPr>
         <w:t xml:space="preserve"> </w:t>
       </w:r>
-      <w:proofErr w:type="gramStart"/>
       <w:r>
         <w:rPr>
           <w:b/>
@@ -3025,15 +3010,7 @@
           <w:b/>
           <w:bCs/>
         </w:rPr>
-        <w:t xml:space="preserve">   </w:t>
-      </w:r>
-      <w:proofErr w:type="gramEnd"/>
-      <w:r>
-        <w:rPr>
-          <w:b/>
-          <w:bCs/>
-        </w:rPr>
-        <w:t xml:space="preserve">                                      </w:t>
+        <w:t xml:space="preserve">                                         </w:t>
       </w:r>
       <w:r>
         <w:t xml:space="preserve">               </w:t>
@@ -8926,6 +8903,234 @@
         <w:rPr>
           <w:u w:val="single"/>
         </w:rPr>
+        <w:t xml:space="preserve">NATIONAL </w:t>
+      </w:r>
+      <w:r>
+        <w:rPr>
+          <w:u w:val="single"/>
+        </w:rPr>
+        <w:t>DEFENSE</w:t>
+      </w:r>
+      <w:r>
+        <w:rPr>
+          <w:u w:val="single"/>
+        </w:rPr>
+        <w:t xml:space="preserve"> DAMAGE PREVENTION SECURITY</w:t>
+      </w:r>
+      <w:r>
+        <w:rPr>
+          <w:u w:val="single"/>
+        </w:rPr>
+        <w:t xml:space="preserve"> SYSTE</w:t>
+      </w:r>
+      <w:r>
+        <w:rPr>
+          <w:u w:val="single"/>
+        </w:rPr>
+        <w:t>MS</w:t>
+      </w:r>
+      <w:r>
+        <w:t xml:space="preserve"> (</w:t>
+      </w:r>
+      <w:r>
+        <w:rPr>
+          <w:b/>
+          <w:bCs/>
+        </w:rPr>
+        <w:t>2023</w:t>
+      </w:r>
+      <w:r>
+        <w:t xml:space="preserve">) – </w:t>
+      </w:r>
+      <w:r>
+        <w:rPr>
+          <w:b/>
+          <w:bCs/>
+          <w:color w:val="00B050"/>
+        </w:rPr>
+        <w:t>AUTO</w:t>
+      </w:r>
+      <w:r>
+        <w:rPr>
+          <w:b/>
+          <w:bCs/>
+          <w:color w:val="00B050"/>
+        </w:rPr>
+        <w:t>NOMOUSLY</w:t>
+      </w:r>
+      <w:r>
+        <w:rPr>
+          <w:b/>
+          <w:bCs/>
+        </w:rPr>
+        <w:t xml:space="preserve"> </w:t>
+      </w:r>
+      <w:r>
+        <w:rPr>
+          <w:b/>
+          <w:bCs/>
+          <w:color w:val="7030A0"/>
+        </w:rPr>
+        <w:t>ENSURES</w:t>
+      </w:r>
+      <w:r>
+        <w:rPr>
+          <w:b/>
+          <w:bCs/>
+        </w:rPr>
+        <w:t xml:space="preserve"> </w:t>
+      </w:r>
+      <w:r>
+        <w:rPr>
+          <w:b/>
+          <w:bCs/>
+          <w:color w:val="FF0000"/>
+        </w:rPr>
+        <w:t xml:space="preserve">ALL </w:t>
+      </w:r>
+      <w:r>
+        <w:rPr>
+          <w:b/>
+          <w:bCs/>
+          <w:color w:val="FF0000"/>
+        </w:rPr>
+        <w:t xml:space="preserve">NATIONAL </w:t>
+      </w:r>
+      <w:r>
+        <w:rPr>
+          <w:b/>
+          <w:bCs/>
+          <w:color w:val="FF0000"/>
+        </w:rPr>
+        <w:t>DEFENSE</w:t>
+      </w:r>
+      <w:r>
+        <w:rPr>
+          <w:b/>
+          <w:bCs/>
+          <w:color w:val="FF0000"/>
+        </w:rPr>
+        <w:t xml:space="preserve"> DAMAGES</w:t>
+      </w:r>
+      <w:r>
+        <w:rPr>
+          <w:b/>
+          <w:bCs/>
+        </w:rPr>
+        <w:t xml:space="preserve"> </w:t>
+      </w:r>
+      <w:r>
+        <w:rPr>
+          <w:b/>
+          <w:bCs/>
+          <w:color w:val="C00000"/>
+        </w:rPr>
+        <w:t>NEVER</w:t>
+      </w:r>
+      <w:r>
+        <w:rPr>
+          <w:b/>
+          <w:bCs/>
+        </w:rPr>
+        <w:t xml:space="preserve"> </w:t>
+      </w:r>
+      <w:r>
+        <w:rPr>
+          <w:b/>
+          <w:bCs/>
+          <w:color w:val="7030A0"/>
+        </w:rPr>
+        <w:t>TAKE</w:t>
+      </w:r>
+      <w:r>
+        <w:rPr>
+          <w:b/>
+          <w:bCs/>
+          <w:color w:val="7030A0"/>
+        </w:rPr>
+        <w:t xml:space="preserve"> EFFECT</w:t>
+      </w:r>
+      <w:r>
+        <w:rPr>
+          <w:b/>
+          <w:bCs/>
+          <w:color w:val="FF0000"/>
+        </w:rPr>
+        <w:t xml:space="preserve"> </w:t>
+      </w:r>
+      <w:r>
+        <w:rPr>
+          <w:b/>
+          <w:bCs/>
+          <w:color w:val="0070C0"/>
+        </w:rPr>
+        <w:t>AGAINST</w:t>
+      </w:r>
+      <w:r>
+        <w:rPr>
+          <w:b/>
+          <w:bCs/>
+        </w:rPr>
+        <w:t xml:space="preserve"> </w:t>
+      </w:r>
+      <w:r>
+        <w:rPr>
+          <w:b/>
+          <w:bCs/>
+          <w:color w:val="FF0000"/>
+        </w:rPr>
+        <w:t>US</w:t>
+      </w:r>
+      <w:r>
+        <w:t xml:space="preserve">, </w:t>
+      </w:r>
+      <w:r>
+        <w:rPr>
+          <w:b/>
+          <w:bCs/>
+          <w:color w:val="00B0F0"/>
+        </w:rPr>
+        <w:t>IMPLICITLY-EXPLICITLY GLOBALLY VIRULENTLY DEFINED</w:t>
+      </w:r>
+      <w:r>
+        <w:t>.</w:t>
+      </w:r>
+    </w:p>
+    <w:p>
+      <w:pPr>
+        <w:spacing w:after="0"/>
+        <w:ind w:left="360" w:hanging="360"/>
+        <w:jc w:val="both"/>
+        <w:rPr>
+          <w:u w:val="single"/>
+        </w:rPr>
+      </w:pPr>
+    </w:p>
+    <w:p>
+      <w:pPr>
+        <w:spacing w:after="0"/>
+        <w:ind w:left="360" w:hanging="360"/>
+        <w:jc w:val="both"/>
+        <w:rPr>
+          <w:u w:val="single"/>
+        </w:rPr>
+      </w:pPr>
+      <w:r>
+        <w:rPr>
+          <w:u w:val="single"/>
+        </w:rPr>
+        <w:t xml:space="preserve">GENERALLY </w:t>
+      </w:r>
+      <w:r>
+        <w:rPr>
+          <w:u w:val="single"/>
+        </w:rPr>
+        <w:t xml:space="preserve">AUTONOMOUS </w:t>
+      </w:r>
+      <w:r>
+        <w:rPr>
+          <w:u w:val="single"/>
+        </w:rPr>
         <w:t>NATIONAL SECURITY DAMAGE PREVENTION SECURITY</w:t>
       </w:r>
       <w:r>
@@ -9595,23 +9800,10 @@
           <w:bCs/>
           <w:color w:val="7030A0"/>
         </w:rPr>
-        <w:t xml:space="preserve">CARRIED </w:t>
-      </w:r>
-      <w:proofErr w:type="gramStart"/>
-      <w:r>
-        <w:rPr>
-          <w:b/>
-          <w:bCs/>
-          <w:color w:val="7030A0"/>
-        </w:rPr>
-        <w:t>OUT</w:t>
-      </w:r>
-      <w:r>
-        <w:t xml:space="preserve">,   </w:t>
-      </w:r>
-      <w:proofErr w:type="gramEnd"/>
-      <w:r>
-        <w:t xml:space="preserve">                                     </w:t>
+        <w:t>CARRIED OUT</w:t>
+      </w:r>
+      <w:r>
+        <w:t xml:space="preserve">,                                        </w:t>
       </w:r>
       <w:r>
         <w:rPr>
@@ -10175,6 +10367,7 @@
           <w:bCs/>
           <w:color w:val="FF0000"/>
         </w:rPr>
+        <w:lastRenderedPageBreak/>
         <w:t>ANY DAMAGING TEXT</w:t>
       </w:r>
       <w:r>
@@ -10312,7 +10505,6 @@
         <w:rPr>
           <w:u w:val="single"/>
         </w:rPr>
-        <w:lastRenderedPageBreak/>
         <w:t>AUTONOMOUS RETAINDER PREVENTION SECURITY SYSTEMS</w:t>
       </w:r>
       <w:r>

</xml_diff>